<commit_message>
eindverslag is bijna af
</commit_message>
<xml_diff>
--- a/Eindverslag/samenvatting.docx
+++ b/Eindverslag/samenvatting.docx
@@ -18,7 +18,7 @@
       </w:r>
       <w:r>
         <w:br/>
-        <w:t>Het project waarbij de opdrachtgever een groot verzekeringsbedrijf is moest worden gerealiseerd in de periode 19 maart tot en met 17 april. De opdracht hield in dat we een game framework moesten realiseren waarin twee games konden worden gespeeld, namelijk Tic-Tac-Toe en Othello. Dit framework moest makkelijk uitbreidbaar zijn met meerdere games. De nieuwe games moeten makkelijk ge</w:t>
+        <w:t>Het project moest worden gerealiseerd in de periode 19 maart tot en met 17 april. De opdracht hield in dat we een Game Framework moesten realiseren waarin twee games konden worden gespeeld, namelijk Tic-Tac-Toe en Othello. Dit framework moest makkelijk uitbreidbaar zijn met meerdere games. De nieuwe games moeten makkelijk ge</w:t>
       </w:r>
       <w:r>
         <w:rPr>
@@ -27,34 +27,34 @@
         <w:t>ï</w:t>
       </w:r>
       <w:r>
-        <w:t>nstalleerd kunnen worden. Uiteindelijk is dit ons ook gelukt. Hieronder volgt een korte samenvatting van de voortgang die wij per week hebben geboekt.</w:t>
-      </w:r>
-    </w:p>
-    <w:p>
-      <w:pPr>
-        <w:pStyle w:val="Hoofdtekst"/>
-        <w:pBdr>
-          <w:top w:val="none" w:sz="0" w:space="0" w:color="auto"/>
-          <w:left w:val="none" w:sz="0" w:space="0" w:color="auto"/>
-          <w:bottom w:val="none" w:sz="0" w:space="0" w:color="auto"/>
-          <w:right w:val="none" w:sz="0" w:space="0" w:color="auto"/>
-          <w:bar w:val="none" w:sz="0" w:color="auto"/>
-        </w:pBdr>
-      </w:pPr>
-    </w:p>
-    <w:p>
-      <w:pPr>
-        <w:pStyle w:val="Hoofdtekst"/>
-        <w:pBdr>
-          <w:top w:val="none" w:sz="0" w:space="0" w:color="auto"/>
-          <w:left w:val="none" w:sz="0" w:space="0" w:color="auto"/>
-          <w:bottom w:val="none" w:sz="0" w:space="0" w:color="auto"/>
-          <w:right w:val="none" w:sz="0" w:space="0" w:color="auto"/>
-          <w:bar w:val="none" w:sz="0" w:color="auto"/>
-        </w:pBdr>
-      </w:pPr>
-      <w:r>
-        <w:t>Na ontvangst van het project zijn we bij elkaar gaan zitten om het project door te spreken. We hebben de taken verdeeld. Er moest een plan van aanpak, requirements document, een functioneel ontwerp en een technisch ontwerp gemaakt worden. In deze ontwerpen moesten de use-cases, sequence-diagrammen en klasse diagram zijn verwerkt. In het plan van aanpak hebben wij bijvoorbeeld ook vastgelegd welke ontwikkelmethodiek wij voor dit project gingen gebriolem. Wij hebben als projectgroep gekozen voor de Scrum-methodiek omdat iedereen hier al enige ervaring mee had. Tijdens deze bespreking hebben we ook Tom Broenink benoemd als projectleider van dit project.</w:t>
+        <w:t>nstalleerd kunnen worden. Uiteindelijk is dit ons ook gelukt.</w:t>
+      </w:r>
+    </w:p>
+    <w:p>
+      <w:pPr>
+        <w:pStyle w:val="Hoofdtekst"/>
+        <w:pBdr>
+          <w:top w:val="none" w:sz="0" w:space="0" w:color="auto"/>
+          <w:left w:val="none" w:sz="0" w:space="0" w:color="auto"/>
+          <w:bottom w:val="none" w:sz="0" w:space="0" w:color="auto"/>
+          <w:right w:val="none" w:sz="0" w:space="0" w:color="auto"/>
+          <w:bar w:val="none" w:sz="0" w:color="auto"/>
+        </w:pBdr>
+      </w:pPr>
+    </w:p>
+    <w:p>
+      <w:pPr>
+        <w:pStyle w:val="Hoofdtekst"/>
+        <w:pBdr>
+          <w:top w:val="none" w:sz="0" w:space="0" w:color="auto"/>
+          <w:left w:val="none" w:sz="0" w:space="0" w:color="auto"/>
+          <w:bottom w:val="none" w:sz="0" w:space="0" w:color="auto"/>
+          <w:right w:val="none" w:sz="0" w:space="0" w:color="auto"/>
+          <w:bar w:val="none" w:sz="0" w:color="auto"/>
+        </w:pBdr>
+      </w:pPr>
+      <w:r>
+        <w:t>Na ontvangst van het project zijn we bij elkaar gaan zitten om het project door te spreken. We hebben de taken verdeeld. Er moest een plan van aanpak, requirements document, een functioneel ontwerp en een technisch ontwerp gemaakt worden. In deze ontwerpen moesten de use-cases, sequence-diagrammen en klassendiagram zijn verwerkt. In het plan van aanpak hebben wij bijvoorbeeld ook vastgelegd welke ontwikkelmethodiek wij voor dit project gingen gebruiken. Wij hebben als projectgroep gekozen voor de Scrum-methodiek omdat iedereen hier al enige ervaring mee had. Tijdens deze bespreking hebben we ook Tom Broenink benoemd als projectleider van dit project.</w:t>
       </w:r>
     </w:p>
     <w:p>

</xml_diff>